<commit_message>
Vision and System-Wide Requirements Specification updated by Irina
</commit_message>
<xml_diff>
--- a/System-Wide Requirements Specification.docx
+++ b/System-Wide Requirements Specification.docx
@@ -1,6 +1,6 @@
 
 <file path=word/document.xml><?xml version="1.0" encoding="utf-8"?>
-<w:document xmlns:wpc="http://schemas.microsoft.com/office/word/2010/wordprocessingCanvas" xmlns:cx="http://schemas.microsoft.com/office/drawing/2014/chartex" xmlns:cx1="http://schemas.microsoft.com/office/drawing/2015/9/8/chartex" xmlns:mc="http://schemas.openxmlformats.org/markup-compatibility/2006" xmlns:o="urn:schemas-microsoft-com:office:office" xmlns:r="http://schemas.openxmlformats.org/officeDocument/2006/relationships" xmlns:m="http://schemas.openxmlformats.org/officeDocument/2006/math" xmlns:v="urn:schemas-microsoft-com:vml" xmlns:wp14="http://schemas.microsoft.com/office/word/2010/wordprocessingDrawing" xmlns:wp="http://schemas.openxmlformats.org/drawingml/2006/wordprocessingDrawing" xmlns:w10="urn:schemas-microsoft-com:office:word" xmlns:w="http://schemas.openxmlformats.org/wordprocessingml/2006/main" xmlns:w14="http://schemas.microsoft.com/office/word/2010/wordml" xmlns:w15="http://schemas.microsoft.com/office/word/2012/wordml" xmlns:w16se="http://schemas.microsoft.com/office/word/2015/wordml/symex" xmlns:wpg="http://schemas.microsoft.com/office/word/2010/wordprocessingGroup" xmlns:wpi="http://schemas.microsoft.com/office/word/2010/wordprocessingInk" xmlns:wne="http://schemas.microsoft.com/office/word/2006/wordml" xmlns:wps="http://schemas.microsoft.com/office/word/2010/wordprocessingShape" mc:Ignorable="w14 w15 w16se wp14">
+<w:document xmlns:wpc="http://schemas.microsoft.com/office/word/2010/wordprocessingCanvas" xmlns:cx="http://schemas.microsoft.com/office/drawing/2014/chartex" xmlns:cx1="http://schemas.microsoft.com/office/drawing/2015/9/8/chartex" xmlns:cx2="http://schemas.microsoft.com/office/drawing/2015/10/21/chartex" xmlns:cx3="http://schemas.microsoft.com/office/drawing/2016/5/9/chartex" xmlns:cx4="http://schemas.microsoft.com/office/drawing/2016/5/10/chartex" xmlns:cx5="http://schemas.microsoft.com/office/drawing/2016/5/11/chartex" xmlns:cx6="http://schemas.microsoft.com/office/drawing/2016/5/12/chartex" xmlns:cx7="http://schemas.microsoft.com/office/drawing/2016/5/13/chartex" xmlns:cx8="http://schemas.microsoft.com/office/drawing/2016/5/14/chartex" xmlns:mc="http://schemas.openxmlformats.org/markup-compatibility/2006" xmlns:aink="http://schemas.microsoft.com/office/drawing/2016/ink" xmlns:am3d="http://schemas.microsoft.com/office/drawing/2017/model3d" xmlns:o="urn:schemas-microsoft-com:office:office" xmlns:r="http://schemas.openxmlformats.org/officeDocument/2006/relationships" xmlns:m="http://schemas.openxmlformats.org/officeDocument/2006/math" xmlns:v="urn:schemas-microsoft-com:vml" xmlns:wp14="http://schemas.microsoft.com/office/word/2010/wordprocessingDrawing" xmlns:wp="http://schemas.openxmlformats.org/drawingml/2006/wordprocessingDrawing" xmlns:w10="urn:schemas-microsoft-com:office:word" xmlns:w="http://schemas.openxmlformats.org/wordprocessingml/2006/main" xmlns:w14="http://schemas.microsoft.com/office/word/2010/wordml" xmlns:w15="http://schemas.microsoft.com/office/word/2012/wordml" xmlns:w16cex="http://schemas.microsoft.com/office/word/2018/wordml/cex" xmlns:w16cid="http://schemas.microsoft.com/office/word/2016/wordml/cid" xmlns:w16="http://schemas.microsoft.com/office/word/2018/wordml" xmlns:w16se="http://schemas.microsoft.com/office/word/2015/wordml/symex" xmlns:wpg="http://schemas.microsoft.com/office/word/2010/wordprocessingGroup" xmlns:wpi="http://schemas.microsoft.com/office/word/2010/wordprocessingInk" xmlns:wne="http://schemas.microsoft.com/office/word/2006/wordml" xmlns:wps="http://schemas.microsoft.com/office/word/2010/wordprocessingShape" mc:Ignorable="w14 w15 w16se w16cid w16 w16cex wp14">
   <w:body>
     <w:p>
       <w:pPr>
@@ -325,32 +325,67 @@
               <w:ind w:left="2" w:hanging="2"/>
             </w:pPr>
             <w:r>
-              <w:t>Irina Erofeeva</w:t>
+              <w:t xml:space="preserve">Irina </w:t>
             </w:r>
+            <w:proofErr w:type="spellStart"/>
+            <w:r>
+              <w:t>Erofeeva</w:t>
+            </w:r>
+            <w:proofErr w:type="spellEnd"/>
           </w:p>
           <w:p>
             <w:pPr>
               <w:ind w:left="2" w:hanging="2"/>
             </w:pPr>
+            <w:proofErr w:type="spellStart"/>
             <w:r>
-              <w:t>Ömer Denizoğlu</w:t>
+              <w:t>Ömer</w:t>
             </w:r>
+            <w:proofErr w:type="spellEnd"/>
+            <w:r>
+              <w:t xml:space="preserve"> </w:t>
+            </w:r>
+            <w:proofErr w:type="spellStart"/>
+            <w:r>
+              <w:t>Denizoğlu</w:t>
+            </w:r>
+            <w:proofErr w:type="spellEnd"/>
           </w:p>
           <w:p>
             <w:pPr>
               <w:ind w:left="2" w:hanging="2"/>
             </w:pPr>
+            <w:proofErr w:type="spellStart"/>
             <w:r>
-              <w:t>Durali Alagöz</w:t>
+              <w:t>Durali</w:t>
             </w:r>
+            <w:proofErr w:type="spellEnd"/>
+            <w:r>
+              <w:t xml:space="preserve"> </w:t>
+            </w:r>
+            <w:proofErr w:type="spellStart"/>
+            <w:r>
+              <w:t>Alagöz</w:t>
+            </w:r>
+            <w:proofErr w:type="spellEnd"/>
           </w:p>
           <w:p>
             <w:pPr>
               <w:ind w:left="2" w:hanging="2"/>
             </w:pPr>
+            <w:proofErr w:type="spellStart"/>
             <w:r>
-              <w:t>M.Mert Dervişoğulları</w:t>
+              <w:t>M.Mert</w:t>
             </w:r>
+            <w:proofErr w:type="spellEnd"/>
+            <w:r>
+              <w:t xml:space="preserve"> </w:t>
+            </w:r>
+            <w:proofErr w:type="spellStart"/>
+            <w:r>
+              <w:t>Dervişoğulları</w:t>
+            </w:r>
+            <w:proofErr w:type="spellEnd"/>
           </w:p>
         </w:tc>
         <w:tc>
@@ -440,32 +475,67 @@
               <w:ind w:left="2" w:hanging="2"/>
             </w:pPr>
             <w:r>
-              <w:t>Irina Erofeeva</w:t>
+              <w:t xml:space="preserve">Irina </w:t>
             </w:r>
+            <w:proofErr w:type="spellStart"/>
+            <w:r>
+              <w:t>Erofeeva</w:t>
+            </w:r>
+            <w:proofErr w:type="spellEnd"/>
           </w:p>
           <w:p>
             <w:pPr>
               <w:ind w:left="2" w:hanging="2"/>
             </w:pPr>
+            <w:proofErr w:type="spellStart"/>
             <w:r>
-              <w:t>Ömer Denizoğlu</w:t>
+              <w:t>Ömer</w:t>
             </w:r>
+            <w:proofErr w:type="spellEnd"/>
+            <w:r>
+              <w:t xml:space="preserve"> </w:t>
+            </w:r>
+            <w:proofErr w:type="spellStart"/>
+            <w:r>
+              <w:t>Denizoğlu</w:t>
+            </w:r>
+            <w:proofErr w:type="spellEnd"/>
           </w:p>
           <w:p>
             <w:pPr>
               <w:ind w:left="2" w:hanging="2"/>
             </w:pPr>
+            <w:proofErr w:type="spellStart"/>
             <w:r>
-              <w:t>Durali Alagöz</w:t>
+              <w:t>Durali</w:t>
             </w:r>
+            <w:proofErr w:type="spellEnd"/>
+            <w:r>
+              <w:t xml:space="preserve"> </w:t>
+            </w:r>
+            <w:proofErr w:type="spellStart"/>
+            <w:r>
+              <w:t>Alagöz</w:t>
+            </w:r>
+            <w:proofErr w:type="spellEnd"/>
           </w:p>
           <w:p>
             <w:pPr>
               <w:ind w:left="2" w:hanging="2"/>
             </w:pPr>
+            <w:proofErr w:type="spellStart"/>
             <w:r>
-              <w:t>M.Mert Dervişoğulları</w:t>
+              <w:t>M.Mert</w:t>
             </w:r>
+            <w:proofErr w:type="spellEnd"/>
+            <w:r>
+              <w:t xml:space="preserve"> </w:t>
+            </w:r>
+            <w:proofErr w:type="spellStart"/>
+            <w:r>
+              <w:t>Dervişoğulları</w:t>
+            </w:r>
+            <w:proofErr w:type="spellEnd"/>
           </w:p>
         </w:tc>
         <w:tc>
@@ -544,23 +614,58 @@
     </w:p>
     <w:p>
       <w:r>
-        <w:t>Irina Erofeeva</w:t>
-      </w:r>
-    </w:p>
-    <w:p>
-      <w:r>
-        <w:t>Durali Alagöz</w:t>
-      </w:r>
-    </w:p>
-    <w:p>
-      <w:r>
-        <w:t>Ömer Denizoğlu</w:t>
-      </w:r>
-    </w:p>
-    <w:p>
-      <w:r>
-        <w:t>M.Mert Dervişoğulları</w:t>
-      </w:r>
+        <w:t xml:space="preserve">Irina </w:t>
+      </w:r>
+      <w:proofErr w:type="spellStart"/>
+      <w:r>
+        <w:t>Erofeeva</w:t>
+      </w:r>
+      <w:proofErr w:type="spellEnd"/>
+    </w:p>
+    <w:p>
+      <w:proofErr w:type="spellStart"/>
+      <w:r>
+        <w:t>Durali</w:t>
+      </w:r>
+      <w:proofErr w:type="spellEnd"/>
+      <w:r>
+        <w:t xml:space="preserve"> </w:t>
+      </w:r>
+      <w:proofErr w:type="spellStart"/>
+      <w:r>
+        <w:t>Alagöz</w:t>
+      </w:r>
+      <w:proofErr w:type="spellEnd"/>
+    </w:p>
+    <w:p>
+      <w:proofErr w:type="spellStart"/>
+      <w:r>
+        <w:t>Ömer</w:t>
+      </w:r>
+      <w:proofErr w:type="spellEnd"/>
+      <w:r>
+        <w:t xml:space="preserve"> </w:t>
+      </w:r>
+      <w:proofErr w:type="spellStart"/>
+      <w:r>
+        <w:t>Denizoğlu</w:t>
+      </w:r>
+      <w:proofErr w:type="spellEnd"/>
+    </w:p>
+    <w:p>
+      <w:proofErr w:type="spellStart"/>
+      <w:r>
+        <w:t>M.Mert</w:t>
+      </w:r>
+      <w:proofErr w:type="spellEnd"/>
+      <w:r>
+        <w:t xml:space="preserve"> </w:t>
+      </w:r>
+      <w:proofErr w:type="spellStart"/>
+      <w:r>
+        <w:t>Dervişoğulları</w:t>
+      </w:r>
+      <w:proofErr w:type="spellEnd"/>
     </w:p>
     <w:p/>
     <w:p/>
@@ -3242,6 +3347,7 @@
         <w:rPr>
           <w:rFonts w:ascii="Arial" w:eastAsia="Arial" w:hAnsi="Arial" w:cs="Arial"/>
         </w:rPr>
+        <w:lastRenderedPageBreak/>
         <w:t>Sending request message to receptionist with touch screen in the room.</w:t>
       </w:r>
     </w:p>
@@ -3331,7 +3437,7 @@
         <w:rPr>
           <w:rFonts w:ascii="Arial" w:eastAsia="Arial" w:hAnsi="Arial" w:cs="Arial"/>
         </w:rPr>
-        <w:t xml:space="preserve">Ease of use; the system will not require user training beyond that of using a desktop application. This will be verified by usability tests during the beta period. </w:t>
+        <w:t>Ease of use; the system will not require user training beyond that of using a desktop application.</w:t>
       </w:r>
     </w:p>
     <w:p/>
@@ -3361,8 +3467,50 @@
         <w:rPr>
           <w:rFonts w:ascii="Arial" w:eastAsia="Arial" w:hAnsi="Arial" w:cs="Arial"/>
         </w:rPr>
-        <w:t>The System should not let any kind of data loss.</w:t>
-      </w:r>
+        <w:t xml:space="preserve"> </w:t>
+      </w:r>
+      <w:r>
+        <w:rPr>
+          <w:rFonts w:ascii="Arial" w:eastAsia="Arial" w:hAnsi="Arial" w:cs="Arial"/>
+        </w:rPr>
+        <w:t>The System must</w:t>
+      </w:r>
+      <w:r>
+        <w:rPr>
+          <w:rFonts w:ascii="Arial" w:eastAsia="Arial" w:hAnsi="Arial" w:cs="Arial"/>
+          <w:lang w:val="en-RU"/>
+        </w:rPr>
+        <w:t xml:space="preserve"> ensure</w:t>
+      </w:r>
+      <w:r>
+        <w:rPr>
+          <w:rFonts w:ascii="Arial" w:eastAsia="Arial" w:hAnsi="Arial" w:cs="Arial"/>
+        </w:rPr>
+        <w:t xml:space="preserve"> </w:t>
+      </w:r>
+      <w:r>
+        <w:rPr>
+          <w:rFonts w:ascii="Arial" w:eastAsia="Arial" w:hAnsi="Arial" w:cs="Arial"/>
+          <w:lang w:val="en-RU"/>
+        </w:rPr>
+        <w:t>that the data loss rate is no bigger than 0.01% per year for all the data files</w:t>
+      </w:r>
+      <w:r>
+        <w:rPr>
+          <w:rFonts w:ascii="Arial" w:eastAsia="Arial" w:hAnsi="Arial" w:cs="Arial"/>
+        </w:rPr>
+        <w:t>.</w:t>
+      </w:r>
+    </w:p>
+    <w:p>
+      <w:pPr>
+        <w:ind w:firstLine="720"/>
+        <w:jc w:val="both"/>
+        <w:rPr>
+          <w:rFonts w:ascii="Arial" w:eastAsia="Arial" w:hAnsi="Arial" w:cs="Arial"/>
+          <w:lang w:val="en-RU"/>
+        </w:rPr>
+      </w:pPr>
     </w:p>
     <w:p>
       <w:pPr>
@@ -3684,7 +3832,7 @@
         <w:rPr>
           <w:rFonts w:ascii="Arial" w:eastAsia="Arial" w:hAnsi="Arial" w:cs="Arial"/>
         </w:rPr>
-        <w:t xml:space="preserve"> System interface should be user-friendly and unambiguous: users should be able to understand how to achieve the desired result without additional help.</w:t>
+        <w:t xml:space="preserve"> System interface should be unambiguous: users should be able to understand how to achieve the desired result without additional help.</w:t>
       </w:r>
     </w:p>
     <w:p/>
@@ -3814,7 +3962,19 @@
         <w:rPr>
           <w:rFonts w:ascii="Arial" w:eastAsia="Arial" w:hAnsi="Arial" w:cs="Arial"/>
         </w:rPr>
-        <w:t>There are no particular demands of consistency. Therefore the consistency properties (Navigation controls, Screen areas sizes, shapes, etc...) will be discovered during the development phase.</w:t>
+        <w:t>There are no particular demands of consistency. Therefore</w:t>
+      </w:r>
+      <w:r>
+        <w:rPr>
+          <w:rFonts w:ascii="Arial" w:eastAsia="Arial" w:hAnsi="Arial" w:cs="Arial"/>
+        </w:rPr>
+        <w:t>,</w:t>
+      </w:r>
+      <w:r>
+        <w:rPr>
+          <w:rFonts w:ascii="Arial" w:eastAsia="Arial" w:hAnsi="Arial" w:cs="Arial"/>
+        </w:rPr>
+        <w:t xml:space="preserve"> the consistency properties (Navigation controls, Screen areas sizes, shapes, etc...) will be discovered during the development phase.</w:t>
       </w:r>
     </w:p>
     <w:p/>
@@ -3859,7 +4019,19 @@
         <w:rPr>
           <w:rFonts w:ascii="Arial" w:eastAsia="Arial" w:hAnsi="Arial" w:cs="Arial"/>
         </w:rPr>
-        <w:t>However the system should be available for three types of users: hotel managers, receptionists and hotel guests.</w:t>
+        <w:t>However</w:t>
+      </w:r>
+      <w:r>
+        <w:rPr>
+          <w:rFonts w:ascii="Arial" w:eastAsia="Arial" w:hAnsi="Arial" w:cs="Arial"/>
+        </w:rPr>
+        <w:t>,</w:t>
+      </w:r>
+      <w:r>
+        <w:rPr>
+          <w:rFonts w:ascii="Arial" w:eastAsia="Arial" w:hAnsi="Arial" w:cs="Arial"/>
+        </w:rPr>
+        <w:t xml:space="preserve"> the system should be available for three types of users: hotel managers, receptionists and hotel guests.</w:t>
       </w:r>
     </w:p>
     <w:p>
@@ -3942,6 +4114,42 @@
         </w:rPr>
         <w:t>System must provide an interface for other applications used in the hotel.</w:t>
       </w:r>
+      <w:r>
+        <w:rPr>
+          <w:rFonts w:ascii="Arial" w:eastAsia="Arial" w:hAnsi="Arial" w:cs="Arial"/>
+        </w:rPr>
+        <w:t xml:space="preserve"> A web service access will be provided in order to give other applications in the hotel </w:t>
+      </w:r>
+      <w:r>
+        <w:rPr>
+          <w:rFonts w:ascii="Arial" w:eastAsia="Arial" w:hAnsi="Arial" w:cs="Arial"/>
+        </w:rPr>
+        <w:t>(</w:t>
+      </w:r>
+      <w:r>
+        <w:rPr>
+          <w:rFonts w:ascii="Arial" w:eastAsia="Arial" w:hAnsi="Arial" w:cs="Arial"/>
+        </w:rPr>
+        <w:t xml:space="preserve">e. g. </w:t>
+      </w:r>
+      <w:r>
+        <w:rPr>
+          <w:rFonts w:ascii="Arial" w:eastAsia="Arial" w:hAnsi="Arial" w:cs="Arial"/>
+        </w:rPr>
+        <w:t>application that is used in the accounting department</w:t>
+      </w:r>
+      <w:r>
+        <w:rPr>
+          <w:rFonts w:ascii="Arial" w:eastAsia="Arial" w:hAnsi="Arial" w:cs="Arial"/>
+        </w:rPr>
+        <w:t>)</w:t>
+      </w:r>
+      <w:r>
+        <w:rPr>
+          <w:rFonts w:ascii="Arial" w:eastAsia="Arial" w:hAnsi="Arial" w:cs="Arial"/>
+        </w:rPr>
+        <w:t xml:space="preserve"> an access to necessary information.</w:t>
+      </w:r>
     </w:p>
     <w:p>
       <w:pPr>
@@ -4034,7 +4242,19 @@
         <w:rPr>
           <w:rFonts w:ascii="Arial" w:eastAsia="Arial" w:hAnsi="Arial" w:cs="Arial"/>
         </w:rPr>
-        <w:t>The Requirements Management Tool will be connected to the Internet. Since the Hotel Reservation System is a desktop-based tool, TCP/IP protocols will be used for remote access.</w:t>
+        <w:t xml:space="preserve">The </w:t>
+      </w:r>
+      <w:r>
+        <w:rPr>
+          <w:rFonts w:ascii="Arial" w:eastAsia="Arial" w:hAnsi="Arial" w:cs="Arial"/>
+        </w:rPr>
+        <w:t>Hotel Reservation System</w:t>
+      </w:r>
+      <w:r>
+        <w:rPr>
+          <w:rFonts w:ascii="Arial" w:eastAsia="Arial" w:hAnsi="Arial" w:cs="Arial"/>
+        </w:rPr>
+        <w:t xml:space="preserve"> will be connected to the Internet. Since the Hotel Reservation System is a desktop-based tool, TCP/IP protocols will be used for remote access.</w:t>
       </w:r>
     </w:p>
     <w:p>
@@ -4143,7 +4363,32 @@
         <w:rPr>
           <w:rFonts w:ascii="Arial" w:eastAsia="Arial" w:hAnsi="Arial" w:cs="Arial"/>
         </w:rPr>
-        <w:t>All users should be able to update their accounts.</w:t>
+        <w:t>Receptionists should be able to manage guest accounts.</w:t>
+      </w:r>
+    </w:p>
+    <w:p>
+      <w:pPr>
+        <w:pStyle w:val="Heading2"/>
+        <w:numPr>
+          <w:ilvl w:val="1"/>
+          <w:numId w:val="3"/>
+        </w:numPr>
+        <w:rPr>
+          <w:rFonts w:ascii="Calibri" w:eastAsia="Calibri" w:hAnsi="Calibri" w:cs="Calibri"/>
+          <w:sz w:val="28"/>
+          <w:szCs w:val="28"/>
+        </w:rPr>
+      </w:pPr>
+      <w:bookmarkStart w:id="22" w:name="_heading=h.3whwml4" w:colFirst="0" w:colLast="0"/>
+      <w:bookmarkEnd w:id="22"/>
+      <w:r>
+        <w:rPr>
+          <w:rFonts w:ascii="Calibri" w:eastAsia="Calibri" w:hAnsi="Calibri" w:cs="Calibri"/>
+          <w:sz w:val="28"/>
+          <w:szCs w:val="28"/>
+        </w:rPr>
+        <w:lastRenderedPageBreak/>
+        <w:t>Reservation Rules</w:t>
       </w:r>
     </w:p>
     <w:p>
@@ -4161,7 +4406,75 @@
         <w:rPr>
           <w:rFonts w:ascii="Arial" w:eastAsia="Arial" w:hAnsi="Arial" w:cs="Arial"/>
         </w:rPr>
-        <w:t>Receptionists should be able to manage guest accounts.</w:t>
+        <w:t>Only users who are authorized in the system as hotel guests can make reservations.</w:t>
+      </w:r>
+    </w:p>
+    <w:p>
+      <w:pPr>
+        <w:numPr>
+          <w:ilvl w:val="2"/>
+          <w:numId w:val="3"/>
+        </w:numPr>
+        <w:spacing w:line="360" w:lineRule="auto"/>
+        <w:rPr>
+          <w:rFonts w:ascii="Arial" w:eastAsia="Arial" w:hAnsi="Arial" w:cs="Arial"/>
+        </w:rPr>
+      </w:pPr>
+      <w:r>
+        <w:rPr>
+          <w:rFonts w:ascii="Arial" w:eastAsia="Arial" w:hAnsi="Arial" w:cs="Arial"/>
+        </w:rPr>
+        <w:t xml:space="preserve">Hotel guests should be able to perform a reservation of the room for the desired </w:t>
+      </w:r>
+      <w:r>
+        <w:rPr>
+          <w:rFonts w:ascii="Arial" w:eastAsia="Arial" w:hAnsi="Arial" w:cs="Arial"/>
+        </w:rPr>
+        <w:t>number</w:t>
+      </w:r>
+      <w:r>
+        <w:rPr>
+          <w:rFonts w:ascii="Arial" w:eastAsia="Arial" w:hAnsi="Arial" w:cs="Arial"/>
+        </w:rPr>
+        <w:t xml:space="preserve"> of days.</w:t>
+      </w:r>
+      <w:r>
+        <w:rPr>
+          <w:rFonts w:ascii="Arial" w:eastAsia="Arial" w:hAnsi="Arial" w:cs="Arial"/>
+        </w:rPr>
+        <w:t xml:space="preserve"> Maximum </w:t>
+      </w:r>
+      <w:proofErr w:type="gramStart"/>
+      <w:r>
+        <w:rPr>
+          <w:rFonts w:ascii="Arial" w:eastAsia="Arial" w:hAnsi="Arial" w:cs="Arial"/>
+        </w:rPr>
+        <w:t>amount</w:t>
+      </w:r>
+      <w:proofErr w:type="gramEnd"/>
+      <w:r>
+        <w:rPr>
+          <w:rFonts w:ascii="Arial" w:eastAsia="Arial" w:hAnsi="Arial" w:cs="Arial"/>
+        </w:rPr>
+        <w:t xml:space="preserve"> of days – 180, minimum amount of days for reservation is 1.</w:t>
+      </w:r>
+    </w:p>
+    <w:p>
+      <w:pPr>
+        <w:numPr>
+          <w:ilvl w:val="2"/>
+          <w:numId w:val="3"/>
+        </w:numPr>
+        <w:spacing w:line="360" w:lineRule="auto"/>
+        <w:rPr>
+          <w:rFonts w:ascii="Arial" w:eastAsia="Arial" w:hAnsi="Arial" w:cs="Arial"/>
+        </w:rPr>
+      </w:pPr>
+      <w:r>
+        <w:rPr>
+          <w:rFonts w:ascii="Arial" w:eastAsia="Arial" w:hAnsi="Arial" w:cs="Arial"/>
+        </w:rPr>
+        <w:t>Hotel guests are restricted to make reservations for only one room at a time.</w:t>
       </w:r>
     </w:p>
     <w:p>
@@ -4177,15 +4490,15 @@
           <w:szCs w:val="28"/>
         </w:rPr>
       </w:pPr>
-      <w:bookmarkStart w:id="22" w:name="_heading=h.3whwml4" w:colFirst="0" w:colLast="0"/>
-      <w:bookmarkEnd w:id="22"/>
+      <w:bookmarkStart w:id="23" w:name="_heading=h.qsh70q" w:colFirst="0" w:colLast="0"/>
+      <w:bookmarkEnd w:id="23"/>
       <w:r>
         <w:rPr>
           <w:rFonts w:ascii="Calibri" w:eastAsia="Calibri" w:hAnsi="Calibri" w:cs="Calibri"/>
           <w:sz w:val="28"/>
           <w:szCs w:val="28"/>
         </w:rPr>
-        <w:t>Reservation Rules</w:t>
+        <w:t>Supplementary Service Rules</w:t>
       </w:r>
     </w:p>
     <w:p>
@@ -4203,7 +4516,7 @@
         <w:rPr>
           <w:rFonts w:ascii="Arial" w:eastAsia="Arial" w:hAnsi="Arial" w:cs="Arial"/>
         </w:rPr>
-        <w:t>Only users who are authorized in the system as hotel guests can make reservations.</w:t>
+        <w:t>Hotel guests should be able to make a reservation of supplementary service, available in the hotel.</w:t>
       </w:r>
     </w:p>
     <w:p>
@@ -4221,19 +4534,43 @@
         <w:rPr>
           <w:rFonts w:ascii="Arial" w:eastAsia="Arial" w:hAnsi="Arial" w:cs="Arial"/>
         </w:rPr>
-        <w:t xml:space="preserve">Hotel guests should be able to perform a reservation of the room for the desired </w:t>
-      </w:r>
-      <w:r>
-        <w:rPr>
-          <w:rFonts w:ascii="Arial" w:eastAsia="Arial" w:hAnsi="Arial" w:cs="Arial"/>
-        </w:rPr>
-        <w:t>number</w:t>
-      </w:r>
-      <w:r>
-        <w:rPr>
-          <w:rFonts w:ascii="Arial" w:eastAsia="Arial" w:hAnsi="Arial" w:cs="Arial"/>
-        </w:rPr>
-        <w:t xml:space="preserve"> of days.</w:t>
+        <w:t>Hotel guests can make only one reservation o</w:t>
+      </w:r>
+      <w:r>
+        <w:rPr>
+          <w:rFonts w:ascii="Arial" w:eastAsia="Arial" w:hAnsi="Arial" w:cs="Arial"/>
+        </w:rPr>
+        <w:t>f</w:t>
+      </w:r>
+      <w:r>
+        <w:rPr>
+          <w:rFonts w:ascii="Arial" w:eastAsia="Arial" w:hAnsi="Arial" w:cs="Arial"/>
+        </w:rPr>
+        <w:t xml:space="preserve"> supplementary service at the same period of time.</w:t>
+      </w:r>
+    </w:p>
+    <w:p>
+      <w:pPr>
+        <w:pStyle w:val="Heading2"/>
+        <w:numPr>
+          <w:ilvl w:val="1"/>
+          <w:numId w:val="3"/>
+        </w:numPr>
+        <w:rPr>
+          <w:rFonts w:ascii="Calibri" w:eastAsia="Calibri" w:hAnsi="Calibri" w:cs="Calibri"/>
+          <w:sz w:val="28"/>
+          <w:szCs w:val="28"/>
+        </w:rPr>
+      </w:pPr>
+      <w:bookmarkStart w:id="24" w:name="_heading=h.1pxezwc" w:colFirst="0" w:colLast="0"/>
+      <w:bookmarkEnd w:id="24"/>
+      <w:r>
+        <w:rPr>
+          <w:rFonts w:ascii="Calibri" w:eastAsia="Calibri" w:hAnsi="Calibri" w:cs="Calibri"/>
+          <w:sz w:val="28"/>
+          <w:szCs w:val="28"/>
+        </w:rPr>
+        <w:t>Cleaning Service Rules</w:t>
       </w:r>
     </w:p>
     <w:p>
@@ -4251,7 +4588,25 @@
         <w:rPr>
           <w:rFonts w:ascii="Arial" w:eastAsia="Arial" w:hAnsi="Arial" w:cs="Arial"/>
         </w:rPr>
-        <w:t>Hotel guests are restricted to make reservations for only one room at a time.</w:t>
+        <w:t>Hotel guests should be able to make a request for changing a room.</w:t>
+      </w:r>
+    </w:p>
+    <w:p>
+      <w:pPr>
+        <w:numPr>
+          <w:ilvl w:val="2"/>
+          <w:numId w:val="3"/>
+        </w:numPr>
+        <w:spacing w:line="360" w:lineRule="auto"/>
+        <w:rPr>
+          <w:rFonts w:ascii="Arial" w:eastAsia="Arial" w:hAnsi="Arial" w:cs="Arial"/>
+        </w:rPr>
+      </w:pPr>
+      <w:r>
+        <w:rPr>
+          <w:rFonts w:ascii="Arial" w:eastAsia="Arial" w:hAnsi="Arial" w:cs="Arial"/>
+        </w:rPr>
+        <w:t xml:space="preserve">Hotel guests are restricted to order no more than one cleaning service per day. </w:t>
       </w:r>
     </w:p>
     <w:p>
@@ -4267,15 +4622,15 @@
           <w:szCs w:val="28"/>
         </w:rPr>
       </w:pPr>
-      <w:bookmarkStart w:id="23" w:name="_heading=h.qsh70q" w:colFirst="0" w:colLast="0"/>
-      <w:bookmarkEnd w:id="23"/>
+      <w:bookmarkStart w:id="25" w:name="_heading=h.2p2csry" w:colFirst="0" w:colLast="0"/>
+      <w:bookmarkEnd w:id="25"/>
       <w:r>
         <w:rPr>
           <w:rFonts w:ascii="Calibri" w:eastAsia="Calibri" w:hAnsi="Calibri" w:cs="Calibri"/>
           <w:sz w:val="28"/>
           <w:szCs w:val="28"/>
         </w:rPr>
-        <w:t>Supplementary Service Rules</w:t>
+        <w:t>Payment Rules</w:t>
       </w:r>
     </w:p>
     <w:p>
@@ -4293,7 +4648,19 @@
         <w:rPr>
           <w:rFonts w:ascii="Arial" w:eastAsia="Arial" w:hAnsi="Arial" w:cs="Arial"/>
         </w:rPr>
-        <w:t>Hotel guests should be able to make a reservation of supplementary service, available in the hotel.</w:t>
+        <w:t xml:space="preserve">Hotel guests should be able to perform payment operations through the Hotel </w:t>
+      </w:r>
+      <w:r>
+        <w:rPr>
+          <w:rFonts w:ascii="Arial" w:eastAsia="Arial" w:hAnsi="Arial" w:cs="Arial"/>
+        </w:rPr>
+        <w:t xml:space="preserve">Reservation </w:t>
+      </w:r>
+      <w:r>
+        <w:rPr>
+          <w:rFonts w:ascii="Arial" w:eastAsia="Arial" w:hAnsi="Arial" w:cs="Arial"/>
+        </w:rPr>
+        <w:t>System with cash.</w:t>
       </w:r>
     </w:p>
     <w:p>
@@ -4311,19 +4678,146 @@
         <w:rPr>
           <w:rFonts w:ascii="Arial" w:eastAsia="Arial" w:hAnsi="Arial" w:cs="Arial"/>
         </w:rPr>
-        <w:t>Hotel guests can make only one reservation o</w:t>
-      </w:r>
-      <w:r>
-        <w:rPr>
-          <w:rFonts w:ascii="Arial" w:eastAsia="Arial" w:hAnsi="Arial" w:cs="Arial"/>
-        </w:rPr>
-        <w:t>f</w:t>
-      </w:r>
-      <w:r>
-        <w:rPr>
-          <w:rFonts w:ascii="Arial" w:eastAsia="Arial" w:hAnsi="Arial" w:cs="Arial"/>
-        </w:rPr>
-        <w:t xml:space="preserve"> supplementary service at the same period of time.</w:t>
+        <w:t xml:space="preserve">Hotel guests should be able to perform payment operations through the Hotel </w:t>
+      </w:r>
+      <w:r>
+        <w:rPr>
+          <w:rFonts w:ascii="Arial" w:eastAsia="Arial" w:hAnsi="Arial" w:cs="Arial"/>
+        </w:rPr>
+        <w:t xml:space="preserve">Reservation </w:t>
+      </w:r>
+      <w:r>
+        <w:rPr>
+          <w:rFonts w:ascii="Arial" w:eastAsia="Arial" w:hAnsi="Arial" w:cs="Arial"/>
+        </w:rPr>
+        <w:t>System with a credit card.</w:t>
+      </w:r>
+    </w:p>
+    <w:p>
+      <w:pPr>
+        <w:numPr>
+          <w:ilvl w:val="2"/>
+          <w:numId w:val="3"/>
+        </w:numPr>
+        <w:spacing w:line="360" w:lineRule="auto"/>
+        <w:rPr>
+          <w:rFonts w:ascii="Arial" w:eastAsia="Arial" w:hAnsi="Arial" w:cs="Arial"/>
+        </w:rPr>
+      </w:pPr>
+      <w:r>
+        <w:rPr>
+          <w:rFonts w:ascii="Arial" w:eastAsia="Arial" w:hAnsi="Arial" w:cs="Arial"/>
+        </w:rPr>
+        <w:t>Only MasterCard and Visa credit cards are allowed for the payment process.</w:t>
+      </w:r>
+    </w:p>
+    <w:p>
+      <w:pPr>
+        <w:numPr>
+          <w:ilvl w:val="2"/>
+          <w:numId w:val="3"/>
+        </w:numPr>
+        <w:spacing w:line="360" w:lineRule="auto"/>
+        <w:rPr>
+          <w:rFonts w:ascii="Arial" w:eastAsia="Arial" w:hAnsi="Arial" w:cs="Arial"/>
+        </w:rPr>
+      </w:pPr>
+      <w:r>
+        <w:rPr>
+          <w:rFonts w:ascii="Arial" w:eastAsia="Arial" w:hAnsi="Arial" w:cs="Arial"/>
+        </w:rPr>
+        <w:t>Hotel guests can choose only one payment method: payment cannot be made in parts - one part in cash, another part by card.</w:t>
+      </w:r>
+    </w:p>
+    <w:p/>
+    <w:p>
+      <w:pPr>
+        <w:pStyle w:val="Heading1"/>
+        <w:numPr>
+          <w:ilvl w:val="0"/>
+          <w:numId w:val="3"/>
+        </w:numPr>
+      </w:pPr>
+      <w:bookmarkStart w:id="26" w:name="_heading=h.23ckvvd" w:colFirst="0" w:colLast="0"/>
+      <w:bookmarkEnd w:id="26"/>
+      <w:r>
+        <w:t>System Constraints</w:t>
+      </w:r>
+    </w:p>
+    <w:p>
+      <w:pPr>
+        <w:spacing w:line="276" w:lineRule="auto"/>
+        <w:ind w:firstLine="720"/>
+        <w:jc w:val="both"/>
+        <w:rPr>
+          <w:rFonts w:ascii="Arial" w:eastAsia="Arial" w:hAnsi="Arial" w:cs="Arial"/>
+        </w:rPr>
+      </w:pPr>
+      <w:r>
+        <w:rPr>
+          <w:rFonts w:ascii="Arial" w:eastAsia="Arial" w:hAnsi="Arial" w:cs="Arial"/>
+        </w:rPr>
+        <w:t>The technologies that must be used by developers of the Hotel Reservation System are Java and MySQL. The additional application server software must be used, such as Apache Tomcat.</w:t>
+      </w:r>
+    </w:p>
+    <w:p>
+      <w:pPr>
+        <w:keepLines/>
+        <w:spacing w:after="120" w:line="276" w:lineRule="auto"/>
+        <w:ind w:firstLine="720"/>
+        <w:jc w:val="both"/>
+        <w:rPr>
+          <w:rFonts w:ascii="Arial" w:eastAsia="Arial" w:hAnsi="Arial" w:cs="Arial"/>
+        </w:rPr>
+      </w:pPr>
+      <w:r>
+        <w:rPr>
+          <w:rFonts w:ascii="Arial" w:eastAsia="Arial" w:hAnsi="Arial" w:cs="Arial"/>
+        </w:rPr>
+        <w:t>The user shall be able to utilize the system through commercially available operating systems, such as Windows, iOS and Linux, and Java JDK/JRE 8 custom software will be required to reside on the computer.</w:t>
+      </w:r>
+    </w:p>
+    <w:p>
+      <w:pPr>
+        <w:keepLines/>
+        <w:spacing w:after="120" w:line="276" w:lineRule="auto"/>
+        <w:ind w:firstLine="720"/>
+        <w:jc w:val="both"/>
+        <w:rPr>
+          <w:rFonts w:ascii="Arial" w:eastAsia="Arial" w:hAnsi="Arial" w:cs="Arial"/>
+        </w:rPr>
+      </w:pPr>
+      <w:r>
+        <w:rPr>
+          <w:rFonts w:ascii="Arial" w:eastAsia="Arial" w:hAnsi="Arial" w:cs="Arial"/>
+        </w:rPr>
+        <w:t>Free version of Java will be used.</w:t>
+      </w:r>
+    </w:p>
+    <w:p>
+      <w:pPr>
+        <w:ind w:firstLine="720"/>
+        <w:jc w:val="both"/>
+        <w:rPr>
+          <w:rFonts w:ascii="Calibri" w:eastAsia="Calibri" w:hAnsi="Calibri" w:cs="Calibri"/>
+          <w:sz w:val="22"/>
+          <w:szCs w:val="22"/>
+        </w:rPr>
+      </w:pPr>
+    </w:p>
+    <w:p/>
+    <w:p>
+      <w:pPr>
+        <w:pStyle w:val="Heading1"/>
+        <w:numPr>
+          <w:ilvl w:val="0"/>
+          <w:numId w:val="3"/>
+        </w:numPr>
+      </w:pPr>
+      <w:bookmarkStart w:id="27" w:name="_heading=h.ihv636" w:colFirst="0" w:colLast="0"/>
+      <w:bookmarkEnd w:id="27"/>
+      <w:r>
+        <w:t>System Compliance</w:t>
       </w:r>
     </w:p>
     <w:p>
@@ -4333,59 +4827,34 @@
           <w:ilvl w:val="1"/>
           <w:numId w:val="3"/>
         </w:numPr>
-        <w:rPr>
-          <w:rFonts w:ascii="Calibri" w:eastAsia="Calibri" w:hAnsi="Calibri" w:cs="Calibri"/>
-          <w:sz w:val="28"/>
-          <w:szCs w:val="28"/>
-        </w:rPr>
-      </w:pPr>
-      <w:bookmarkStart w:id="24" w:name="_heading=h.1pxezwc" w:colFirst="0" w:colLast="0"/>
-      <w:bookmarkEnd w:id="24"/>
-      <w:r>
-        <w:rPr>
-          <w:rFonts w:ascii="Calibri" w:eastAsia="Calibri" w:hAnsi="Calibri" w:cs="Calibri"/>
-          <w:sz w:val="28"/>
-          <w:szCs w:val="28"/>
-        </w:rPr>
-        <w:t>Cleaning Service Rules</w:t>
-      </w:r>
-    </w:p>
-    <w:p>
-      <w:pPr>
-        <w:numPr>
-          <w:ilvl w:val="2"/>
-          <w:numId w:val="3"/>
-        </w:numPr>
-        <w:spacing w:line="360" w:lineRule="auto"/>
-        <w:rPr>
-          <w:rFonts w:ascii="Arial" w:eastAsia="Arial" w:hAnsi="Arial" w:cs="Arial"/>
-        </w:rPr>
-      </w:pPr>
-      <w:r>
-        <w:rPr>
-          <w:rFonts w:ascii="Arial" w:eastAsia="Arial" w:hAnsi="Arial" w:cs="Arial"/>
-        </w:rPr>
-        <w:t>Hotel guests should be able to make a request for changing a room.</w:t>
-      </w:r>
-    </w:p>
-    <w:p>
-      <w:pPr>
-        <w:numPr>
-          <w:ilvl w:val="2"/>
-          <w:numId w:val="3"/>
-        </w:numPr>
-        <w:spacing w:line="360" w:lineRule="auto"/>
-        <w:rPr>
-          <w:rFonts w:ascii="Arial" w:eastAsia="Arial" w:hAnsi="Arial" w:cs="Arial"/>
-        </w:rPr>
-      </w:pPr>
-      <w:r>
-        <w:rPr>
-          <w:rFonts w:ascii="Arial" w:eastAsia="Arial" w:hAnsi="Arial" w:cs="Arial"/>
-        </w:rPr>
-        <w:t xml:space="preserve">Hotel guests are restricted to order no more than one cleaning service per day. </w:t>
-      </w:r>
-    </w:p>
+      </w:pPr>
+      <w:bookmarkStart w:id="28" w:name="_heading=h.32hioqz" w:colFirst="0" w:colLast="0"/>
+      <w:bookmarkEnd w:id="28"/>
+      <w:r>
+        <w:t>Licensing Requirements</w:t>
+      </w:r>
+    </w:p>
+    <w:p>
+      <w:pPr>
+        <w:ind w:firstLine="720"/>
+        <w:rPr>
+          <w:rFonts w:ascii="Arial" w:eastAsia="Arial" w:hAnsi="Arial" w:cs="Arial"/>
+        </w:rPr>
+      </w:pPr>
+      <w:r>
+        <w:rPr>
+          <w:rFonts w:ascii="Arial" w:eastAsia="Arial" w:hAnsi="Arial" w:cs="Arial"/>
+        </w:rPr>
+        <w:t>No client licenses are required.</w:t>
+      </w:r>
+      <w:r>
+        <w:rPr>
+          <w:rFonts w:ascii="Arial" w:eastAsia="Arial" w:hAnsi="Arial" w:cs="Arial"/>
+        </w:rPr>
+        <w:tab/>
+      </w:r>
+    </w:p>
+    <w:p/>
     <w:p>
       <w:pPr>
         <w:pStyle w:val="Heading2"/>
@@ -4393,117 +4862,65 @@
           <w:ilvl w:val="1"/>
           <w:numId w:val="3"/>
         </w:numPr>
-        <w:rPr>
-          <w:rFonts w:ascii="Calibri" w:eastAsia="Calibri" w:hAnsi="Calibri" w:cs="Calibri"/>
-          <w:sz w:val="28"/>
-          <w:szCs w:val="28"/>
-        </w:rPr>
-      </w:pPr>
-      <w:bookmarkStart w:id="25" w:name="_heading=h.2p2csry" w:colFirst="0" w:colLast="0"/>
-      <w:bookmarkEnd w:id="25"/>
-      <w:r>
-        <w:rPr>
-          <w:rFonts w:ascii="Calibri" w:eastAsia="Calibri" w:hAnsi="Calibri" w:cs="Calibri"/>
-          <w:sz w:val="28"/>
-          <w:szCs w:val="28"/>
-        </w:rPr>
-        <w:t>Payment Rules</w:t>
-      </w:r>
-    </w:p>
-    <w:p>
-      <w:pPr>
+      </w:pPr>
+      <w:bookmarkStart w:id="29" w:name="_heading=h.1hmsyys" w:colFirst="0" w:colLast="0"/>
+      <w:bookmarkEnd w:id="29"/>
+      <w:r>
+        <w:t>Legal, Copyright, and Other Notices</w:t>
+      </w:r>
+    </w:p>
+    <w:p>
+      <w:pPr>
+        <w:spacing w:line="276" w:lineRule="auto"/>
+        <w:ind w:firstLine="720"/>
+        <w:jc w:val="both"/>
+        <w:rPr>
+          <w:rFonts w:ascii="Arial" w:eastAsia="Arial" w:hAnsi="Arial" w:cs="Arial"/>
+        </w:rPr>
+      </w:pPr>
+      <w:r>
+        <w:rPr>
+          <w:rFonts w:ascii="Arial" w:eastAsia="Arial" w:hAnsi="Arial" w:cs="Arial"/>
+        </w:rPr>
+        <w:t xml:space="preserve">Copyright statements indicating content ownership shall be included in content as required by </w:t>
+      </w:r>
+      <w:r>
+        <w:rPr>
+          <w:rFonts w:ascii="Arial" w:eastAsia="Arial" w:hAnsi="Arial" w:cs="Arial"/>
+        </w:rPr>
+        <w:lastRenderedPageBreak/>
+        <w:t>policy.</w:t>
+      </w:r>
+    </w:p>
+    <w:p/>
+    <w:p>
+      <w:pPr>
+        <w:pStyle w:val="Heading2"/>
         <w:numPr>
-          <w:ilvl w:val="2"/>
+          <w:ilvl w:val="1"/>
           <w:numId w:val="3"/>
         </w:numPr>
-        <w:spacing w:line="360" w:lineRule="auto"/>
-        <w:rPr>
-          <w:rFonts w:ascii="Arial" w:eastAsia="Arial" w:hAnsi="Arial" w:cs="Arial"/>
-        </w:rPr>
-      </w:pPr>
-      <w:r>
-        <w:rPr>
-          <w:rFonts w:ascii="Arial" w:eastAsia="Arial" w:hAnsi="Arial" w:cs="Arial"/>
-        </w:rPr>
-        <w:t xml:space="preserve">Hotel guests should be able to perform payment operations through the Hotel </w:t>
-      </w:r>
-      <w:r>
-        <w:rPr>
-          <w:rFonts w:ascii="Arial" w:eastAsia="Arial" w:hAnsi="Arial" w:cs="Arial"/>
-        </w:rPr>
-        <w:t xml:space="preserve">Reservation </w:t>
-      </w:r>
-      <w:r>
-        <w:rPr>
-          <w:rFonts w:ascii="Arial" w:eastAsia="Arial" w:hAnsi="Arial" w:cs="Arial"/>
-        </w:rPr>
-        <w:t>System with cash.</w:t>
-      </w:r>
-    </w:p>
-    <w:p>
-      <w:pPr>
-        <w:numPr>
-          <w:ilvl w:val="2"/>
-          <w:numId w:val="3"/>
-        </w:numPr>
-        <w:spacing w:line="360" w:lineRule="auto"/>
-        <w:rPr>
-          <w:rFonts w:ascii="Arial" w:eastAsia="Arial" w:hAnsi="Arial" w:cs="Arial"/>
-        </w:rPr>
-      </w:pPr>
-      <w:r>
-        <w:rPr>
-          <w:rFonts w:ascii="Arial" w:eastAsia="Arial" w:hAnsi="Arial" w:cs="Arial"/>
-        </w:rPr>
-        <w:t xml:space="preserve">Hotel guests should be able to perform payment operations through the Hotel </w:t>
-      </w:r>
-      <w:r>
-        <w:rPr>
-          <w:rFonts w:ascii="Arial" w:eastAsia="Arial" w:hAnsi="Arial" w:cs="Arial"/>
-        </w:rPr>
-        <w:t xml:space="preserve">Reservation </w:t>
-      </w:r>
-      <w:r>
-        <w:rPr>
-          <w:rFonts w:ascii="Arial" w:eastAsia="Arial" w:hAnsi="Arial" w:cs="Arial"/>
-        </w:rPr>
-        <w:t>System with a credit card.</w:t>
-      </w:r>
-    </w:p>
-    <w:p>
-      <w:pPr>
-        <w:numPr>
-          <w:ilvl w:val="2"/>
-          <w:numId w:val="3"/>
-        </w:numPr>
-        <w:spacing w:line="360" w:lineRule="auto"/>
-        <w:rPr>
-          <w:rFonts w:ascii="Arial" w:eastAsia="Arial" w:hAnsi="Arial" w:cs="Arial"/>
-        </w:rPr>
-      </w:pPr>
-      <w:r>
-        <w:rPr>
-          <w:rFonts w:ascii="Arial" w:eastAsia="Arial" w:hAnsi="Arial" w:cs="Arial"/>
-        </w:rPr>
-        <w:t>Only MasterCard and Visa credit cards are allowed for the payment process.</w:t>
-      </w:r>
-    </w:p>
-    <w:p>
-      <w:pPr>
-        <w:numPr>
-          <w:ilvl w:val="2"/>
-          <w:numId w:val="3"/>
-        </w:numPr>
-        <w:spacing w:line="360" w:lineRule="auto"/>
-        <w:rPr>
-          <w:rFonts w:ascii="Arial" w:eastAsia="Arial" w:hAnsi="Arial" w:cs="Arial"/>
-        </w:rPr>
-      </w:pPr>
-      <w:r>
-        <w:rPr>
-          <w:rFonts w:ascii="Arial" w:eastAsia="Arial" w:hAnsi="Arial" w:cs="Arial"/>
-        </w:rPr>
-        <w:t>Hotel guests can choose only one payment method: payment cannot be made in parts - one part in cash, another part by card.</w:t>
+      </w:pPr>
+      <w:bookmarkStart w:id="30" w:name="_heading=h.41mghml" w:colFirst="0" w:colLast="0"/>
+      <w:bookmarkEnd w:id="30"/>
+      <w:r>
+        <w:t>Applicable Standards</w:t>
+      </w:r>
+    </w:p>
+    <w:p>
+      <w:pPr>
+        <w:spacing w:line="276" w:lineRule="auto"/>
+        <w:ind w:firstLine="720"/>
+        <w:jc w:val="both"/>
+        <w:rPr>
+          <w:rFonts w:ascii="Arial" w:eastAsia="Arial" w:hAnsi="Arial" w:cs="Arial"/>
+        </w:rPr>
+      </w:pPr>
+      <w:r>
+        <w:rPr>
+          <w:rFonts w:ascii="Arial" w:eastAsia="Arial" w:hAnsi="Arial" w:cs="Arial"/>
+        </w:rPr>
+        <w:t>The Unified Software Development Process (UP) guidelines for the documentation of software systems will be followed.</w:t>
       </w:r>
     </w:p>
     <w:p/>
@@ -4515,197 +4932,8 @@
           <w:numId w:val="3"/>
         </w:numPr>
       </w:pPr>
-      <w:bookmarkStart w:id="26" w:name="_heading=h.23ckvvd" w:colFirst="0" w:colLast="0"/>
-      <w:bookmarkEnd w:id="26"/>
-      <w:r>
-        <w:t>System Constraints</w:t>
-      </w:r>
-    </w:p>
-    <w:p>
-      <w:pPr>
-        <w:spacing w:line="276" w:lineRule="auto"/>
-        <w:ind w:firstLine="720"/>
-        <w:jc w:val="both"/>
-        <w:rPr>
-          <w:rFonts w:ascii="Arial" w:eastAsia="Arial" w:hAnsi="Arial" w:cs="Arial"/>
-        </w:rPr>
-      </w:pPr>
-      <w:r>
-        <w:rPr>
-          <w:rFonts w:ascii="Arial" w:eastAsia="Arial" w:hAnsi="Arial" w:cs="Arial"/>
-        </w:rPr>
-        <w:t>The technologies that must be used by developers of the Hotel Reservation System are Java and MySQL. The additional application server software must be used, such as Apache Tomcat.</w:t>
-      </w:r>
-    </w:p>
-    <w:p>
-      <w:pPr>
-        <w:keepLines/>
-        <w:spacing w:after="120" w:line="276" w:lineRule="auto"/>
-        <w:ind w:firstLine="720"/>
-        <w:jc w:val="both"/>
-        <w:rPr>
-          <w:rFonts w:ascii="Arial" w:eastAsia="Arial" w:hAnsi="Arial" w:cs="Arial"/>
-        </w:rPr>
-      </w:pPr>
-      <w:r>
-        <w:rPr>
-          <w:rFonts w:ascii="Arial" w:eastAsia="Arial" w:hAnsi="Arial" w:cs="Arial"/>
-        </w:rPr>
-        <w:t>The user shall be able to utilize the system through commercially available operating systems, such as Windows, iOS and Linux, and Java JDK/JRE 8 custom software will be required to reside on the computer.</w:t>
-      </w:r>
-    </w:p>
-    <w:p>
-      <w:pPr>
-        <w:keepLines/>
-        <w:spacing w:after="120" w:line="276" w:lineRule="auto"/>
-        <w:ind w:firstLine="720"/>
-        <w:jc w:val="both"/>
-        <w:rPr>
-          <w:rFonts w:ascii="Arial" w:eastAsia="Arial" w:hAnsi="Arial" w:cs="Arial"/>
-        </w:rPr>
-      </w:pPr>
-      <w:r>
-        <w:rPr>
-          <w:rFonts w:ascii="Arial" w:eastAsia="Arial" w:hAnsi="Arial" w:cs="Arial"/>
-        </w:rPr>
-        <w:t>Free version of Java will be used.</w:t>
-      </w:r>
-    </w:p>
-    <w:p>
-      <w:pPr>
-        <w:ind w:firstLine="720"/>
-        <w:jc w:val="both"/>
-        <w:rPr>
-          <w:rFonts w:ascii="Calibri" w:eastAsia="Calibri" w:hAnsi="Calibri" w:cs="Calibri"/>
-          <w:sz w:val="22"/>
-          <w:szCs w:val="22"/>
-        </w:rPr>
-      </w:pPr>
-      <w:bookmarkStart w:id="27" w:name="_GoBack"/>
-      <w:bookmarkEnd w:id="27"/>
-    </w:p>
-    <w:p/>
-    <w:p>
-      <w:pPr>
-        <w:pStyle w:val="Heading1"/>
-        <w:numPr>
-          <w:ilvl w:val="0"/>
-          <w:numId w:val="3"/>
-        </w:numPr>
-      </w:pPr>
-      <w:bookmarkStart w:id="28" w:name="_heading=h.ihv636" w:colFirst="0" w:colLast="0"/>
-      <w:bookmarkEnd w:id="28"/>
-      <w:r>
-        <w:t>System Compliance</w:t>
-      </w:r>
-    </w:p>
-    <w:p>
-      <w:pPr>
-        <w:pStyle w:val="Heading2"/>
-        <w:numPr>
-          <w:ilvl w:val="1"/>
-          <w:numId w:val="3"/>
-        </w:numPr>
-      </w:pPr>
-      <w:bookmarkStart w:id="29" w:name="_heading=h.32hioqz" w:colFirst="0" w:colLast="0"/>
-      <w:bookmarkEnd w:id="29"/>
-      <w:r>
-        <w:t>Licensing Requirements</w:t>
-      </w:r>
-    </w:p>
-    <w:p>
-      <w:pPr>
-        <w:ind w:firstLine="720"/>
-        <w:rPr>
-          <w:rFonts w:ascii="Arial" w:eastAsia="Arial" w:hAnsi="Arial" w:cs="Arial"/>
-        </w:rPr>
-      </w:pPr>
-      <w:r>
-        <w:rPr>
-          <w:rFonts w:ascii="Arial" w:eastAsia="Arial" w:hAnsi="Arial" w:cs="Arial"/>
-        </w:rPr>
-        <w:t>No client licenses are required.</w:t>
-      </w:r>
-      <w:r>
-        <w:rPr>
-          <w:rFonts w:ascii="Arial" w:eastAsia="Arial" w:hAnsi="Arial" w:cs="Arial"/>
-        </w:rPr>
-        <w:tab/>
-      </w:r>
-    </w:p>
-    <w:p/>
-    <w:p>
-      <w:pPr>
-        <w:pStyle w:val="Heading2"/>
-        <w:numPr>
-          <w:ilvl w:val="1"/>
-          <w:numId w:val="3"/>
-        </w:numPr>
-      </w:pPr>
-      <w:bookmarkStart w:id="30" w:name="_heading=h.1hmsyys" w:colFirst="0" w:colLast="0"/>
-      <w:bookmarkEnd w:id="30"/>
-      <w:r>
-        <w:t>Legal, Copyright, and Other Notices</w:t>
-      </w:r>
-    </w:p>
-    <w:p>
-      <w:pPr>
-        <w:spacing w:line="276" w:lineRule="auto"/>
-        <w:ind w:firstLine="720"/>
-        <w:jc w:val="both"/>
-        <w:rPr>
-          <w:rFonts w:ascii="Arial" w:eastAsia="Arial" w:hAnsi="Arial" w:cs="Arial"/>
-        </w:rPr>
-      </w:pPr>
-      <w:r>
-        <w:rPr>
-          <w:rFonts w:ascii="Arial" w:eastAsia="Arial" w:hAnsi="Arial" w:cs="Arial"/>
-        </w:rPr>
-        <w:t>Copyright statements indicating content ownership shall be included in content as required by policy.</w:t>
-      </w:r>
-    </w:p>
-    <w:p/>
-    <w:p>
-      <w:pPr>
-        <w:pStyle w:val="Heading2"/>
-        <w:numPr>
-          <w:ilvl w:val="1"/>
-          <w:numId w:val="3"/>
-        </w:numPr>
-      </w:pPr>
-      <w:bookmarkStart w:id="31" w:name="_heading=h.41mghml" w:colFirst="0" w:colLast="0"/>
+      <w:bookmarkStart w:id="31" w:name="_heading=h.2grqrue" w:colFirst="0" w:colLast="0"/>
       <w:bookmarkEnd w:id="31"/>
-      <w:r>
-        <w:t>Applicable Standards</w:t>
-      </w:r>
-    </w:p>
-    <w:p>
-      <w:pPr>
-        <w:spacing w:line="276" w:lineRule="auto"/>
-        <w:ind w:firstLine="720"/>
-        <w:jc w:val="both"/>
-        <w:rPr>
-          <w:rFonts w:ascii="Arial" w:eastAsia="Arial" w:hAnsi="Arial" w:cs="Arial"/>
-        </w:rPr>
-      </w:pPr>
-      <w:r>
-        <w:rPr>
-          <w:rFonts w:ascii="Arial" w:eastAsia="Arial" w:hAnsi="Arial" w:cs="Arial"/>
-        </w:rPr>
-        <w:t>The Unified Software Development Process (UP) guidelines for the documentation of software systems will be followed.</w:t>
-      </w:r>
-    </w:p>
-    <w:p/>
-    <w:p>
-      <w:pPr>
-        <w:pStyle w:val="Heading1"/>
-        <w:numPr>
-          <w:ilvl w:val="0"/>
-          <w:numId w:val="3"/>
-        </w:numPr>
-      </w:pPr>
-      <w:bookmarkStart w:id="32" w:name="_heading=h.2grqrue" w:colFirst="0" w:colLast="0"/>
-      <w:bookmarkEnd w:id="32"/>
       <w:r>
         <w:t>System Documentation</w:t>
       </w:r>
@@ -4737,7 +4965,7 @@
 </file>
 
 <file path=word/endnotes.xml><?xml version="1.0" encoding="utf-8"?>
-<w:endnotes xmlns:wpc="http://schemas.microsoft.com/office/word/2010/wordprocessingCanvas" xmlns:cx="http://schemas.microsoft.com/office/drawing/2014/chartex" xmlns:cx1="http://schemas.microsoft.com/office/drawing/2015/9/8/chartex" xmlns:mc="http://schemas.openxmlformats.org/markup-compatibility/2006" xmlns:o="urn:schemas-microsoft-com:office:office" xmlns:r="http://schemas.openxmlformats.org/officeDocument/2006/relationships" xmlns:m="http://schemas.openxmlformats.org/officeDocument/2006/math" xmlns:v="urn:schemas-microsoft-com:vml" xmlns:wp14="http://schemas.microsoft.com/office/word/2010/wordprocessingDrawing" xmlns:wp="http://schemas.openxmlformats.org/drawingml/2006/wordprocessingDrawing" xmlns:w10="urn:schemas-microsoft-com:office:word" xmlns:w="http://schemas.openxmlformats.org/wordprocessingml/2006/main" xmlns:w14="http://schemas.microsoft.com/office/word/2010/wordml" xmlns:w15="http://schemas.microsoft.com/office/word/2012/wordml" xmlns:w16se="http://schemas.microsoft.com/office/word/2015/wordml/symex" xmlns:wpg="http://schemas.microsoft.com/office/word/2010/wordprocessingGroup" xmlns:wpi="http://schemas.microsoft.com/office/word/2010/wordprocessingInk" xmlns:wne="http://schemas.microsoft.com/office/word/2006/wordml" xmlns:wps="http://schemas.microsoft.com/office/word/2010/wordprocessingShape" mc:Ignorable="w14 w15 w16se wp14">
+<w:endnotes xmlns:wpc="http://schemas.microsoft.com/office/word/2010/wordprocessingCanvas" xmlns:cx="http://schemas.microsoft.com/office/drawing/2014/chartex" xmlns:cx1="http://schemas.microsoft.com/office/drawing/2015/9/8/chartex" xmlns:cx2="http://schemas.microsoft.com/office/drawing/2015/10/21/chartex" xmlns:cx3="http://schemas.microsoft.com/office/drawing/2016/5/9/chartex" xmlns:cx4="http://schemas.microsoft.com/office/drawing/2016/5/10/chartex" xmlns:cx5="http://schemas.microsoft.com/office/drawing/2016/5/11/chartex" xmlns:cx6="http://schemas.microsoft.com/office/drawing/2016/5/12/chartex" xmlns:cx7="http://schemas.microsoft.com/office/drawing/2016/5/13/chartex" xmlns:cx8="http://schemas.microsoft.com/office/drawing/2016/5/14/chartex" xmlns:mc="http://schemas.openxmlformats.org/markup-compatibility/2006" xmlns:aink="http://schemas.microsoft.com/office/drawing/2016/ink" xmlns:am3d="http://schemas.microsoft.com/office/drawing/2017/model3d" xmlns:o="urn:schemas-microsoft-com:office:office" xmlns:r="http://schemas.openxmlformats.org/officeDocument/2006/relationships" xmlns:m="http://schemas.openxmlformats.org/officeDocument/2006/math" xmlns:v="urn:schemas-microsoft-com:vml" xmlns:wp14="http://schemas.microsoft.com/office/word/2010/wordprocessingDrawing" xmlns:wp="http://schemas.openxmlformats.org/drawingml/2006/wordprocessingDrawing" xmlns:w10="urn:schemas-microsoft-com:office:word" xmlns:w="http://schemas.openxmlformats.org/wordprocessingml/2006/main" xmlns:w14="http://schemas.microsoft.com/office/word/2010/wordml" xmlns:w15="http://schemas.microsoft.com/office/word/2012/wordml" xmlns:w16cex="http://schemas.microsoft.com/office/word/2018/wordml/cex" xmlns:w16cid="http://schemas.microsoft.com/office/word/2016/wordml/cid" xmlns:w16="http://schemas.microsoft.com/office/word/2018/wordml" xmlns:w16se="http://schemas.microsoft.com/office/word/2015/wordml/symex" xmlns:wpg="http://schemas.microsoft.com/office/word/2010/wordprocessingGroup" xmlns:wpi="http://schemas.microsoft.com/office/word/2010/wordprocessingInk" xmlns:wne="http://schemas.microsoft.com/office/word/2006/wordml" xmlns:wps="http://schemas.microsoft.com/office/word/2010/wordprocessingShape" mc:Ignorable="w14 w15 w16se w16cid w16 w16cex wp14">
   <w:endnote w:type="separator" w:id="-1">
     <w:p>
       <w:pPr>
@@ -4762,7 +4990,7 @@
 </file>
 
 <file path=word/footer1.xml><?xml version="1.0" encoding="utf-8"?>
-<w:ftr xmlns:wpc="http://schemas.microsoft.com/office/word/2010/wordprocessingCanvas" xmlns:cx="http://schemas.microsoft.com/office/drawing/2014/chartex" xmlns:cx1="http://schemas.microsoft.com/office/drawing/2015/9/8/chartex" xmlns:mc="http://schemas.openxmlformats.org/markup-compatibility/2006" xmlns:o="urn:schemas-microsoft-com:office:office" xmlns:r="http://schemas.openxmlformats.org/officeDocument/2006/relationships" xmlns:m="http://schemas.openxmlformats.org/officeDocument/2006/math" xmlns:v="urn:schemas-microsoft-com:vml" xmlns:wp14="http://schemas.microsoft.com/office/word/2010/wordprocessingDrawing" xmlns:wp="http://schemas.openxmlformats.org/drawingml/2006/wordprocessingDrawing" xmlns:w10="urn:schemas-microsoft-com:office:word" xmlns:w="http://schemas.openxmlformats.org/wordprocessingml/2006/main" xmlns:w14="http://schemas.microsoft.com/office/word/2010/wordml" xmlns:w15="http://schemas.microsoft.com/office/word/2012/wordml" xmlns:w16se="http://schemas.microsoft.com/office/word/2015/wordml/symex" xmlns:wpg="http://schemas.microsoft.com/office/word/2010/wordprocessingGroup" xmlns:wpi="http://schemas.microsoft.com/office/word/2010/wordprocessingInk" xmlns:wne="http://schemas.microsoft.com/office/word/2006/wordml" xmlns:wps="http://schemas.microsoft.com/office/word/2010/wordprocessingShape" mc:Ignorable="w14 w15 w16se wp14">
+<w:ftr xmlns:wpc="http://schemas.microsoft.com/office/word/2010/wordprocessingCanvas" xmlns:cx="http://schemas.microsoft.com/office/drawing/2014/chartex" xmlns:cx1="http://schemas.microsoft.com/office/drawing/2015/9/8/chartex" xmlns:cx2="http://schemas.microsoft.com/office/drawing/2015/10/21/chartex" xmlns:cx3="http://schemas.microsoft.com/office/drawing/2016/5/9/chartex" xmlns:cx4="http://schemas.microsoft.com/office/drawing/2016/5/10/chartex" xmlns:cx5="http://schemas.microsoft.com/office/drawing/2016/5/11/chartex" xmlns:cx6="http://schemas.microsoft.com/office/drawing/2016/5/12/chartex" xmlns:cx7="http://schemas.microsoft.com/office/drawing/2016/5/13/chartex" xmlns:cx8="http://schemas.microsoft.com/office/drawing/2016/5/14/chartex" xmlns:mc="http://schemas.openxmlformats.org/markup-compatibility/2006" xmlns:aink="http://schemas.microsoft.com/office/drawing/2016/ink" xmlns:am3d="http://schemas.microsoft.com/office/drawing/2017/model3d" xmlns:o="urn:schemas-microsoft-com:office:office" xmlns:r="http://schemas.openxmlformats.org/officeDocument/2006/relationships" xmlns:m="http://schemas.openxmlformats.org/officeDocument/2006/math" xmlns:v="urn:schemas-microsoft-com:vml" xmlns:wp14="http://schemas.microsoft.com/office/word/2010/wordprocessingDrawing" xmlns:wp="http://schemas.openxmlformats.org/drawingml/2006/wordprocessingDrawing" xmlns:w10="urn:schemas-microsoft-com:office:word" xmlns:w="http://schemas.openxmlformats.org/wordprocessingml/2006/main" xmlns:w14="http://schemas.microsoft.com/office/word/2010/wordml" xmlns:w15="http://schemas.microsoft.com/office/word/2012/wordml" xmlns:w16cex="http://schemas.microsoft.com/office/word/2018/wordml/cex" xmlns:w16cid="http://schemas.microsoft.com/office/word/2016/wordml/cid" xmlns:w16="http://schemas.microsoft.com/office/word/2018/wordml" xmlns:w16se="http://schemas.microsoft.com/office/word/2015/wordml/symex" xmlns:wpg="http://schemas.microsoft.com/office/word/2010/wordprocessingGroup" xmlns:wpi="http://schemas.microsoft.com/office/word/2010/wordprocessingInk" xmlns:wne="http://schemas.microsoft.com/office/word/2006/wordml" xmlns:wps="http://schemas.microsoft.com/office/word/2010/wordprocessingShape" mc:Ignorable="w14 w15 w16se w16cid w16 w16cex wp14">
   <w:p>
     <w:pPr>
       <w:pBdr>
@@ -4899,7 +5127,7 @@
 </file>
 
 <file path=word/footnotes.xml><?xml version="1.0" encoding="utf-8"?>
-<w:footnotes xmlns:wpc="http://schemas.microsoft.com/office/word/2010/wordprocessingCanvas" xmlns:cx="http://schemas.microsoft.com/office/drawing/2014/chartex" xmlns:cx1="http://schemas.microsoft.com/office/drawing/2015/9/8/chartex" xmlns:mc="http://schemas.openxmlformats.org/markup-compatibility/2006" xmlns:o="urn:schemas-microsoft-com:office:office" xmlns:r="http://schemas.openxmlformats.org/officeDocument/2006/relationships" xmlns:m="http://schemas.openxmlformats.org/officeDocument/2006/math" xmlns:v="urn:schemas-microsoft-com:vml" xmlns:wp14="http://schemas.microsoft.com/office/word/2010/wordprocessingDrawing" xmlns:wp="http://schemas.openxmlformats.org/drawingml/2006/wordprocessingDrawing" xmlns:w10="urn:schemas-microsoft-com:office:word" xmlns:w="http://schemas.openxmlformats.org/wordprocessingml/2006/main" xmlns:w14="http://schemas.microsoft.com/office/word/2010/wordml" xmlns:w15="http://schemas.microsoft.com/office/word/2012/wordml" xmlns:w16se="http://schemas.microsoft.com/office/word/2015/wordml/symex" xmlns:wpg="http://schemas.microsoft.com/office/word/2010/wordprocessingGroup" xmlns:wpi="http://schemas.microsoft.com/office/word/2010/wordprocessingInk" xmlns:wne="http://schemas.microsoft.com/office/word/2006/wordml" xmlns:wps="http://schemas.microsoft.com/office/word/2010/wordprocessingShape" mc:Ignorable="w14 w15 w16se wp14">
+<w:footnotes xmlns:wpc="http://schemas.microsoft.com/office/word/2010/wordprocessingCanvas" xmlns:cx="http://schemas.microsoft.com/office/drawing/2014/chartex" xmlns:cx1="http://schemas.microsoft.com/office/drawing/2015/9/8/chartex" xmlns:cx2="http://schemas.microsoft.com/office/drawing/2015/10/21/chartex" xmlns:cx3="http://schemas.microsoft.com/office/drawing/2016/5/9/chartex" xmlns:cx4="http://schemas.microsoft.com/office/drawing/2016/5/10/chartex" xmlns:cx5="http://schemas.microsoft.com/office/drawing/2016/5/11/chartex" xmlns:cx6="http://schemas.microsoft.com/office/drawing/2016/5/12/chartex" xmlns:cx7="http://schemas.microsoft.com/office/drawing/2016/5/13/chartex" xmlns:cx8="http://schemas.microsoft.com/office/drawing/2016/5/14/chartex" xmlns:mc="http://schemas.openxmlformats.org/markup-compatibility/2006" xmlns:aink="http://schemas.microsoft.com/office/drawing/2016/ink" xmlns:am3d="http://schemas.microsoft.com/office/drawing/2017/model3d" xmlns:o="urn:schemas-microsoft-com:office:office" xmlns:r="http://schemas.openxmlformats.org/officeDocument/2006/relationships" xmlns:m="http://schemas.openxmlformats.org/officeDocument/2006/math" xmlns:v="urn:schemas-microsoft-com:vml" xmlns:wp14="http://schemas.microsoft.com/office/word/2010/wordprocessingDrawing" xmlns:wp="http://schemas.openxmlformats.org/drawingml/2006/wordprocessingDrawing" xmlns:w10="urn:schemas-microsoft-com:office:word" xmlns:w="http://schemas.openxmlformats.org/wordprocessingml/2006/main" xmlns:w14="http://schemas.microsoft.com/office/word/2010/wordml" xmlns:w15="http://schemas.microsoft.com/office/word/2012/wordml" xmlns:w16cex="http://schemas.microsoft.com/office/word/2018/wordml/cex" xmlns:w16cid="http://schemas.microsoft.com/office/word/2016/wordml/cid" xmlns:w16="http://schemas.microsoft.com/office/word/2018/wordml" xmlns:w16se="http://schemas.microsoft.com/office/word/2015/wordml/symex" xmlns:wpg="http://schemas.microsoft.com/office/word/2010/wordprocessingGroup" xmlns:wpi="http://schemas.microsoft.com/office/word/2010/wordprocessingInk" xmlns:wne="http://schemas.microsoft.com/office/word/2006/wordml" xmlns:wps="http://schemas.microsoft.com/office/word/2010/wordprocessingShape" mc:Ignorable="w14 w15 w16se w16cid w16 w16cex wp14">
   <w:footnote w:type="separator" w:id="-1">
     <w:p>
       <w:pPr>
@@ -4924,7 +5152,7 @@
 </file>
 
 <file path=word/header1.xml><?xml version="1.0" encoding="utf-8"?>
-<w:hdr xmlns:wpc="http://schemas.microsoft.com/office/word/2010/wordprocessingCanvas" xmlns:cx="http://schemas.microsoft.com/office/drawing/2014/chartex" xmlns:cx1="http://schemas.microsoft.com/office/drawing/2015/9/8/chartex" xmlns:mc="http://schemas.openxmlformats.org/markup-compatibility/2006" xmlns:o="urn:schemas-microsoft-com:office:office" xmlns:r="http://schemas.openxmlformats.org/officeDocument/2006/relationships" xmlns:m="http://schemas.openxmlformats.org/officeDocument/2006/math" xmlns:v="urn:schemas-microsoft-com:vml" xmlns:wp14="http://schemas.microsoft.com/office/word/2010/wordprocessingDrawing" xmlns:wp="http://schemas.openxmlformats.org/drawingml/2006/wordprocessingDrawing" xmlns:w10="urn:schemas-microsoft-com:office:word" xmlns:w="http://schemas.openxmlformats.org/wordprocessingml/2006/main" xmlns:w14="http://schemas.microsoft.com/office/word/2010/wordml" xmlns:w15="http://schemas.microsoft.com/office/word/2012/wordml" xmlns:w16se="http://schemas.microsoft.com/office/word/2015/wordml/symex" xmlns:wpg="http://schemas.microsoft.com/office/word/2010/wordprocessingGroup" xmlns:wpi="http://schemas.microsoft.com/office/word/2010/wordprocessingInk" xmlns:wne="http://schemas.microsoft.com/office/word/2006/wordml" xmlns:wps="http://schemas.microsoft.com/office/word/2010/wordprocessingShape" mc:Ignorable="w14 w15 w16se wp14">
+<w:hdr xmlns:wpc="http://schemas.microsoft.com/office/word/2010/wordprocessingCanvas" xmlns:cx="http://schemas.microsoft.com/office/drawing/2014/chartex" xmlns:cx1="http://schemas.microsoft.com/office/drawing/2015/9/8/chartex" xmlns:cx2="http://schemas.microsoft.com/office/drawing/2015/10/21/chartex" xmlns:cx3="http://schemas.microsoft.com/office/drawing/2016/5/9/chartex" xmlns:cx4="http://schemas.microsoft.com/office/drawing/2016/5/10/chartex" xmlns:cx5="http://schemas.microsoft.com/office/drawing/2016/5/11/chartex" xmlns:cx6="http://schemas.microsoft.com/office/drawing/2016/5/12/chartex" xmlns:cx7="http://schemas.microsoft.com/office/drawing/2016/5/13/chartex" xmlns:cx8="http://schemas.microsoft.com/office/drawing/2016/5/14/chartex" xmlns:mc="http://schemas.openxmlformats.org/markup-compatibility/2006" xmlns:aink="http://schemas.microsoft.com/office/drawing/2016/ink" xmlns:am3d="http://schemas.microsoft.com/office/drawing/2017/model3d" xmlns:o="urn:schemas-microsoft-com:office:office" xmlns:r="http://schemas.openxmlformats.org/officeDocument/2006/relationships" xmlns:m="http://schemas.openxmlformats.org/officeDocument/2006/math" xmlns:v="urn:schemas-microsoft-com:vml" xmlns:wp14="http://schemas.microsoft.com/office/word/2010/wordprocessingDrawing" xmlns:wp="http://schemas.openxmlformats.org/drawingml/2006/wordprocessingDrawing" xmlns:w10="urn:schemas-microsoft-com:office:word" xmlns:w="http://schemas.openxmlformats.org/wordprocessingml/2006/main" xmlns:w14="http://schemas.microsoft.com/office/word/2010/wordml" xmlns:w15="http://schemas.microsoft.com/office/word/2012/wordml" xmlns:w16cex="http://schemas.microsoft.com/office/word/2018/wordml/cex" xmlns:w16cid="http://schemas.microsoft.com/office/word/2016/wordml/cid" xmlns:w16="http://schemas.microsoft.com/office/word/2018/wordml" xmlns:w16se="http://schemas.microsoft.com/office/word/2015/wordml/symex" xmlns:wpg="http://schemas.microsoft.com/office/word/2010/wordprocessingGroup" xmlns:wpi="http://schemas.microsoft.com/office/word/2010/wordprocessingInk" xmlns:wne="http://schemas.microsoft.com/office/word/2006/wordml" xmlns:wps="http://schemas.microsoft.com/office/word/2010/wordprocessingShape" mc:Ignorable="w14 w15 w16se w16cid w16 w16cex wp14">
   <w:p>
     <w:pPr>
       <w:pBdr>
@@ -5036,7 +5264,7 @@
 </file>
 
 <file path=word/numbering.xml><?xml version="1.0" encoding="utf-8"?>
-<w:numbering xmlns:wpc="http://schemas.microsoft.com/office/word/2010/wordprocessingCanvas" xmlns:cx="http://schemas.microsoft.com/office/drawing/2014/chartex" xmlns:cx1="http://schemas.microsoft.com/office/drawing/2015/9/8/chartex" xmlns:mc="http://schemas.openxmlformats.org/markup-compatibility/2006" xmlns:o="urn:schemas-microsoft-com:office:office" xmlns:r="http://schemas.openxmlformats.org/officeDocument/2006/relationships" xmlns:m="http://schemas.openxmlformats.org/officeDocument/2006/math" xmlns:v="urn:schemas-microsoft-com:vml" xmlns:wp14="http://schemas.microsoft.com/office/word/2010/wordprocessingDrawing" xmlns:wp="http://schemas.openxmlformats.org/drawingml/2006/wordprocessingDrawing" xmlns:w10="urn:schemas-microsoft-com:office:word" xmlns:w="http://schemas.openxmlformats.org/wordprocessingml/2006/main" xmlns:w14="http://schemas.microsoft.com/office/word/2010/wordml" xmlns:w15="http://schemas.microsoft.com/office/word/2012/wordml" xmlns:w16se="http://schemas.microsoft.com/office/word/2015/wordml/symex" xmlns:wpg="http://schemas.microsoft.com/office/word/2010/wordprocessingGroup" xmlns:wpi="http://schemas.microsoft.com/office/word/2010/wordprocessingInk" xmlns:wne="http://schemas.microsoft.com/office/word/2006/wordml" xmlns:wps="http://schemas.microsoft.com/office/word/2010/wordprocessingShape" mc:Ignorable="w14 w15 w16se wp14">
+<w:numbering xmlns:wpc="http://schemas.microsoft.com/office/word/2010/wordprocessingCanvas" xmlns:cx="http://schemas.microsoft.com/office/drawing/2014/chartex" xmlns:cx1="http://schemas.microsoft.com/office/drawing/2015/9/8/chartex" xmlns:cx2="http://schemas.microsoft.com/office/drawing/2015/10/21/chartex" xmlns:cx3="http://schemas.microsoft.com/office/drawing/2016/5/9/chartex" xmlns:cx4="http://schemas.microsoft.com/office/drawing/2016/5/10/chartex" xmlns:cx5="http://schemas.microsoft.com/office/drawing/2016/5/11/chartex" xmlns:cx6="http://schemas.microsoft.com/office/drawing/2016/5/12/chartex" xmlns:cx7="http://schemas.microsoft.com/office/drawing/2016/5/13/chartex" xmlns:cx8="http://schemas.microsoft.com/office/drawing/2016/5/14/chartex" xmlns:mc="http://schemas.openxmlformats.org/markup-compatibility/2006" xmlns:aink="http://schemas.microsoft.com/office/drawing/2016/ink" xmlns:am3d="http://schemas.microsoft.com/office/drawing/2017/model3d" xmlns:o="urn:schemas-microsoft-com:office:office" xmlns:r="http://schemas.openxmlformats.org/officeDocument/2006/relationships" xmlns:m="http://schemas.openxmlformats.org/officeDocument/2006/math" xmlns:v="urn:schemas-microsoft-com:vml" xmlns:wp14="http://schemas.microsoft.com/office/word/2010/wordprocessingDrawing" xmlns:wp="http://schemas.openxmlformats.org/drawingml/2006/wordprocessingDrawing" xmlns:w10="urn:schemas-microsoft-com:office:word" xmlns:w="http://schemas.openxmlformats.org/wordprocessingml/2006/main" xmlns:w14="http://schemas.microsoft.com/office/word/2010/wordml" xmlns:w15="http://schemas.microsoft.com/office/word/2012/wordml" xmlns:w16cex="http://schemas.microsoft.com/office/word/2018/wordml/cex" xmlns:w16cid="http://schemas.microsoft.com/office/word/2016/wordml/cid" xmlns:w16="http://schemas.microsoft.com/office/word/2018/wordml" xmlns:w16se="http://schemas.microsoft.com/office/word/2015/wordml/symex" xmlns:wpg="http://schemas.microsoft.com/office/word/2010/wordprocessingGroup" xmlns:wpi="http://schemas.microsoft.com/office/word/2010/wordprocessingInk" xmlns:wne="http://schemas.microsoft.com/office/word/2006/wordml" xmlns:wps="http://schemas.microsoft.com/office/word/2010/wordprocessingShape" mc:Ignorable="w14 w15 w16se w16cid w16 w16cex wp14">
   <w:abstractNum w:abstractNumId="0" w15:restartNumberingAfterBreak="0">
     <w:nsid w:val="213F2848"/>
     <w:multiLevelType w:val="multilevel"/>
@@ -5488,7 +5716,7 @@
 </file>
 
 <file path=word/styles.xml><?xml version="1.0" encoding="utf-8"?>
-<w:styles xmlns:mc="http://schemas.openxmlformats.org/markup-compatibility/2006" xmlns:r="http://schemas.openxmlformats.org/officeDocument/2006/relationships" xmlns:w="http://schemas.openxmlformats.org/wordprocessingml/2006/main" xmlns:w14="http://schemas.microsoft.com/office/word/2010/wordml" xmlns:w15="http://schemas.microsoft.com/office/word/2012/wordml" xmlns:w16se="http://schemas.microsoft.com/office/word/2015/wordml/symex" mc:Ignorable="w14 w15 w16se">
+<w:styles xmlns:mc="http://schemas.openxmlformats.org/markup-compatibility/2006" xmlns:r="http://schemas.openxmlformats.org/officeDocument/2006/relationships" xmlns:w="http://schemas.openxmlformats.org/wordprocessingml/2006/main" xmlns:w14="http://schemas.microsoft.com/office/word/2010/wordml" xmlns:w15="http://schemas.microsoft.com/office/word/2012/wordml" xmlns:w16cex="http://schemas.microsoft.com/office/word/2018/wordml/cex" xmlns:w16cid="http://schemas.microsoft.com/office/word/2016/wordml/cid" xmlns:w16="http://schemas.microsoft.com/office/word/2018/wordml" xmlns:w16se="http://schemas.microsoft.com/office/word/2015/wordml/symex" mc:Ignorable="w14 w15 w16se w16cid w16 w16cex">
   <w:docDefaults>
     <w:rPrDefault>
       <w:rPr>
@@ -5502,7 +5730,7 @@
       </w:pPr>
     </w:pPrDefault>
   </w:docDefaults>
-  <w:latentStyles w:defLockedState="0" w:defUIPriority="99" w:defSemiHidden="0" w:defUnhideWhenUsed="0" w:defQFormat="0" w:count="371">
+  <w:latentStyles w:defLockedState="0" w:defUIPriority="99" w:defSemiHidden="0" w:defUnhideWhenUsed="0" w:defQFormat="0" w:count="376">
     <w:lsdException w:name="Normal" w:uiPriority="0" w:qFormat="1"/>
     <w:lsdException w:name="heading 1" w:uiPriority="9" w:qFormat="1"/>
     <w:lsdException w:name="heading 2" w:semiHidden="1" w:uiPriority="9" w:unhideWhenUsed="1" w:qFormat="1"/>
@@ -5608,7 +5836,6 @@
     <w:lsdException w:name="HTML Sample" w:semiHidden="1" w:unhideWhenUsed="1"/>
     <w:lsdException w:name="HTML Typewriter" w:semiHidden="1" w:unhideWhenUsed="1"/>
     <w:lsdException w:name="HTML Variable" w:semiHidden="1" w:unhideWhenUsed="1"/>
-    <w:lsdException w:name="Normal Table" w:semiHidden="1" w:unhideWhenUsed="1"/>
     <w:lsdException w:name="annotation subject" w:semiHidden="1" w:unhideWhenUsed="1"/>
     <w:lsdException w:name="No List" w:semiHidden="1" w:unhideWhenUsed="1"/>
     <w:lsdException w:name="Outline List 1" w:semiHidden="1" w:unhideWhenUsed="1"/>
@@ -5651,11 +5878,8 @@
     <w:lsdException w:name="Table Contemporary" w:semiHidden="1" w:unhideWhenUsed="1"/>
     <w:lsdException w:name="Table Elegant" w:semiHidden="1" w:unhideWhenUsed="1"/>
     <w:lsdException w:name="Table Professional" w:semiHidden="1" w:unhideWhenUsed="1"/>
-    <w:lsdException w:name="Table Subtle 1" w:semiHidden="1" w:unhideWhenUsed="1"/>
     <w:lsdException w:name="Table Subtle 2" w:semiHidden="1" w:unhideWhenUsed="1"/>
     <w:lsdException w:name="Table Web 1" w:semiHidden="1" w:unhideWhenUsed="1"/>
-    <w:lsdException w:name="Table Web 2" w:semiHidden="1" w:unhideWhenUsed="1"/>
-    <w:lsdException w:name="Table Web 3" w:semiHidden="1" w:unhideWhenUsed="1"/>
     <w:lsdException w:name="Balloon Text" w:semiHidden="1" w:unhideWhenUsed="1"/>
     <w:lsdException w:name="Table Grid" w:uiPriority="39"/>
     <w:lsdException w:name="Table Theme" w:semiHidden="1" w:unhideWhenUsed="1"/>
@@ -5874,6 +6098,11 @@
     <w:lsdException w:name="List Table 5 Dark Accent 6" w:uiPriority="50"/>
     <w:lsdException w:name="List Table 6 Colorful Accent 6" w:uiPriority="51"/>
     <w:lsdException w:name="List Table 7 Colorful Accent 6" w:uiPriority="52"/>
+    <w:lsdException w:name="Mention" w:semiHidden="1" w:unhideWhenUsed="1"/>
+    <w:lsdException w:name="Smart Hyperlink" w:semiHidden="1" w:unhideWhenUsed="1"/>
+    <w:lsdException w:name="Hashtag" w:semiHidden="1" w:unhideWhenUsed="1"/>
+    <w:lsdException w:name="Unresolved Mention" w:semiHidden="1" w:unhideWhenUsed="1"/>
+    <w:lsdException w:name="Smart Link" w:semiHidden="1" w:unhideWhenUsed="1"/>
   </w:latentStyles>
   <w:style w:type="paragraph" w:default="1" w:styleId="Normal">
     <w:name w:val="Normal"/>
@@ -6059,7 +6288,6 @@
   <w:style w:type="character" w:default="1" w:styleId="DefaultParagraphFont">
     <w:name w:val="Default Paragraph Font"/>
     <w:uiPriority w:val="1"/>
-    <w:semiHidden/>
     <w:unhideWhenUsed/>
   </w:style>
   <w:style w:type="table" w:default="1" w:styleId="TableNormal">

</xml_diff>